<commit_message>
Add checking inconsistency in application records
</commit_message>
<xml_diff>
--- a/mergefield_docs_templates/2022_2023_SEMESTR_2/Zalacznik_IV_Wniosek_o_pomoc_warzywa-owoce.docx
+++ b/mergefield_docs_templates/2022_2023_SEMESTR_2/Zalacznik_IV_Wniosek_o_pomoc_warzywa-owoce.docx
@@ -4750,8 +4750,6 @@
                     </w:rPr>
                     <w:fldChar w:fldCharType="end"/>
                   </w:r>
-                  <w:bookmarkStart w:id="0" w:name="_GoBack"/>
-                  <w:bookmarkEnd w:id="0"/>
                 </w:p>
               </w:tc>
               <w:tc>
@@ -5851,7 +5849,7 @@
                       <w:lang w:val="pl-PL" w:eastAsia="pl-PL"/>
                     </w:rPr>
                   </w:pPr>
-                  <w:bookmarkStart w:id="1" w:name="_Hlk95465597"/>
+                  <w:bookmarkStart w:id="0" w:name="_Hlk95465597"/>
                   <w:r>
                     <w:rPr>
                       <w:rFonts w:ascii="Arial" w:eastAsia="Times New Roman" w:hAnsi="Arial" w:cs="Arial"/>
@@ -6810,7 +6808,7 @@
                     <w:rPr>
                       <w:rFonts w:ascii="Arial" w:hAnsi="Arial" w:cs="Arial"/>
                       <w:b/>
-                      <w:sz w:val="18"/>
+                      <w:sz w:val="20"/>
                       <w:szCs w:val="20"/>
                     </w:rPr>
                     <w:fldChar w:fldCharType="begin"/>
@@ -6819,7 +6817,7 @@
                     <w:rPr>
                       <w:rFonts w:ascii="Arial" w:hAnsi="Arial" w:cs="Arial"/>
                       <w:b/>
-                      <w:sz w:val="18"/>
+                      <w:sz w:val="20"/>
                       <w:szCs w:val="20"/>
                     </w:rPr>
                     <w:instrText xml:space="preserve"> MERGEFIELD  apple  \* MERGEFORMAT </w:instrText>
@@ -6828,7 +6826,7 @@
                     <w:rPr>
                       <w:rFonts w:ascii="Arial" w:hAnsi="Arial" w:cs="Arial"/>
                       <w:b/>
-                      <w:sz w:val="18"/>
+                      <w:sz w:val="20"/>
                       <w:szCs w:val="20"/>
                     </w:rPr>
                     <w:fldChar w:fldCharType="separate"/>
@@ -6837,7 +6835,7 @@
                     <w:rPr>
                       <w:rFonts w:ascii="Arial" w:hAnsi="Arial" w:cs="Arial"/>
                       <w:b/>
-                      <w:sz w:val="18"/>
+                      <w:sz w:val="20"/>
                       <w:szCs w:val="20"/>
                     </w:rPr>
                     <w:t>«apple»</w:t>
@@ -6846,7 +6844,7 @@
                     <w:rPr>
                       <w:rFonts w:ascii="Arial" w:hAnsi="Arial" w:cs="Arial"/>
                       <w:b/>
-                      <w:sz w:val="18"/>
+                      <w:sz w:val="20"/>
                       <w:szCs w:val="20"/>
                     </w:rPr>
                     <w:fldChar w:fldCharType="end"/>
@@ -6915,7 +6913,7 @@
                     <w:rPr>
                       <w:rFonts w:ascii="Arial" w:hAnsi="Arial" w:cs="Arial"/>
                       <w:b/>
-                      <w:sz w:val="18"/>
+                      <w:sz w:val="20"/>
                       <w:szCs w:val="20"/>
                     </w:rPr>
                     <w:fldChar w:fldCharType="begin"/>
@@ -6924,7 +6922,7 @@
                     <w:rPr>
                       <w:rFonts w:ascii="Arial" w:hAnsi="Arial" w:cs="Arial"/>
                       <w:b/>
-                      <w:sz w:val="18"/>
+                      <w:sz w:val="20"/>
                       <w:szCs w:val="20"/>
                     </w:rPr>
                     <w:instrText xml:space="preserve"> MERGEFIELD  applewn  \* MERGEFORMAT </w:instrText>
@@ -6933,7 +6931,7 @@
                     <w:rPr>
                       <w:rFonts w:ascii="Arial" w:hAnsi="Arial" w:cs="Arial"/>
                       <w:b/>
-                      <w:sz w:val="18"/>
+                      <w:sz w:val="20"/>
                       <w:szCs w:val="20"/>
                     </w:rPr>
                     <w:fldChar w:fldCharType="separate"/>
@@ -6942,7 +6940,7 @@
                     <w:rPr>
                       <w:rFonts w:ascii="Arial" w:hAnsi="Arial" w:cs="Arial"/>
                       <w:b/>
-                      <w:sz w:val="18"/>
+                      <w:sz w:val="20"/>
                       <w:szCs w:val="20"/>
                     </w:rPr>
                     <w:t>«applewn»</w:t>
@@ -6951,7 +6949,7 @@
                     <w:rPr>
                       <w:rFonts w:ascii="Arial" w:hAnsi="Arial" w:cs="Arial"/>
                       <w:b/>
-                      <w:sz w:val="18"/>
+                      <w:sz w:val="20"/>
                       <w:szCs w:val="20"/>
                     </w:rPr>
                     <w:fldChar w:fldCharType="end"/>
@@ -7020,7 +7018,7 @@
                     <w:rPr>
                       <w:rFonts w:ascii="Arial" w:hAnsi="Arial" w:cs="Arial"/>
                       <w:b/>
-                      <w:sz w:val="18"/>
+                      <w:sz w:val="20"/>
                       <w:szCs w:val="20"/>
                     </w:rPr>
                     <w:fldChar w:fldCharType="begin"/>
@@ -7029,7 +7027,7 @@
                     <w:rPr>
                       <w:rFonts w:ascii="Arial" w:hAnsi="Arial" w:cs="Arial"/>
                       <w:b/>
-                      <w:sz w:val="18"/>
+                      <w:sz w:val="20"/>
                       <w:szCs w:val="20"/>
                     </w:rPr>
                     <w:instrText xml:space="preserve"> MERGEFIELD  applevat  \* MERGEFORMAT </w:instrText>
@@ -7038,7 +7036,7 @@
                     <w:rPr>
                       <w:rFonts w:ascii="Arial" w:hAnsi="Arial" w:cs="Arial"/>
                       <w:b/>
-                      <w:sz w:val="18"/>
+                      <w:sz w:val="20"/>
                       <w:szCs w:val="20"/>
                     </w:rPr>
                     <w:fldChar w:fldCharType="separate"/>
@@ -7048,7 +7046,7 @@
                       <w:rFonts w:ascii="Arial" w:hAnsi="Arial" w:cs="Arial"/>
                       <w:b/>
                       <w:noProof/>
-                      <w:sz w:val="18"/>
+                      <w:sz w:val="20"/>
                       <w:szCs w:val="20"/>
                     </w:rPr>
                     <w:t>«applevat»</w:t>
@@ -7057,7 +7055,7 @@
                     <w:rPr>
                       <w:rFonts w:ascii="Arial" w:hAnsi="Arial" w:cs="Arial"/>
                       <w:b/>
-                      <w:sz w:val="18"/>
+                      <w:sz w:val="20"/>
                       <w:szCs w:val="20"/>
                     </w:rPr>
                     <w:fldChar w:fldCharType="end"/>
@@ -7090,7 +7088,7 @@
                     <w:rPr>
                       <w:rFonts w:ascii="Arial" w:hAnsi="Arial" w:cs="Arial"/>
                       <w:b/>
-                      <w:sz w:val="18"/>
+                      <w:sz w:val="20"/>
                       <w:szCs w:val="20"/>
                     </w:rPr>
                     <w:fldChar w:fldCharType="begin"/>
@@ -7099,7 +7097,7 @@
                     <w:rPr>
                       <w:rFonts w:ascii="Arial" w:hAnsi="Arial" w:cs="Arial"/>
                       <w:b/>
-                      <w:sz w:val="18"/>
+                      <w:sz w:val="20"/>
                       <w:szCs w:val="20"/>
                     </w:rPr>
                     <w:instrText xml:space="preserve"> MERGEFIELD  applewb  \* MERGEFORMAT </w:instrText>
@@ -7108,7 +7106,7 @@
                     <w:rPr>
                       <w:rFonts w:ascii="Arial" w:hAnsi="Arial" w:cs="Arial"/>
                       <w:b/>
-                      <w:sz w:val="18"/>
+                      <w:sz w:val="20"/>
                       <w:szCs w:val="20"/>
                     </w:rPr>
                     <w:fldChar w:fldCharType="separate"/>
@@ -7117,7 +7115,7 @@
                     <w:rPr>
                       <w:rFonts w:ascii="Arial" w:hAnsi="Arial" w:cs="Arial"/>
                       <w:b/>
-                      <w:sz w:val="18"/>
+                      <w:sz w:val="20"/>
                       <w:szCs w:val="20"/>
                     </w:rPr>
                     <w:t>«applewb»</w:t>
@@ -7126,7 +7124,7 @@
                     <w:rPr>
                       <w:rFonts w:ascii="Arial" w:hAnsi="Arial" w:cs="Arial"/>
                       <w:b/>
-                      <w:sz w:val="18"/>
+                      <w:sz w:val="20"/>
                       <w:szCs w:val="20"/>
                     </w:rPr>
                     <w:fldChar w:fldCharType="end"/>
@@ -7134,7 +7132,7 @@
                 </w:p>
               </w:tc>
             </w:tr>
-            <w:bookmarkEnd w:id="1"/>
+            <w:bookmarkEnd w:id="0"/>
           </w:tbl>
           <w:p>
             <w:pPr>
@@ -10313,7 +10311,20 @@
                 <w:szCs w:val="20"/>
                 <w:lang w:val="pl-PL" w:eastAsia="pl-PL"/>
               </w:rPr>
-              <w:t>«fruitallwn»</w:t>
+              <w:t>«fruitallwn</w:t>
+            </w:r>
+            <w:bookmarkStart w:id="1" w:name="_GoBack"/>
+            <w:bookmarkEnd w:id="1"/>
+            <w:r>
+              <w:rPr>
+                <w:rFonts w:ascii="Arial" w:eastAsia="Times New Roman" w:hAnsi="Arial" w:cs="Arial"/>
+                <w:b/>
+                <w:noProof/>
+                <w:sz w:val="20"/>
+                <w:szCs w:val="20"/>
+                <w:lang w:val="pl-PL" w:eastAsia="pl-PL"/>
+              </w:rPr>
+              <w:t>»</w:t>
             </w:r>
             <w:r>
               <w:rPr>
@@ -27418,7 +27429,7 @@
               <w:szCs w:val="18"/>
               <w:lang w:val="pl-PL" w:eastAsia="pl-PL"/>
             </w:rPr>
-            <w:t>1</w:t>
+            <w:t>6</w:t>
           </w:r>
           <w:r>
             <w:rPr>
@@ -27615,7 +27626,7 @@
               <v:shape id="_x0000_i1025" type="#_x0000_t75" style="width:57.75pt;height:50.25pt" fillcolor="window">
                 <v:imagedata r:id="rId1" o:title=""/>
               </v:shape>
-              <o:OLEObject Type="Embed" ProgID="PBrush" ShapeID="_x0000_i1025" DrawAspect="Content" ObjectID="_1741376348" r:id="rId2"/>
+              <o:OLEObject Type="Embed" ProgID="PBrush" ShapeID="_x0000_i1025" DrawAspect="Content" ObjectID="_1741377271" r:id="rId2"/>
             </w:object>
           </w:r>
         </w:p>
@@ -31020,7 +31031,7 @@
 </file>
 
 <file path=customXml/itemProps1.xml><?xml version="1.0" encoding="utf-8"?>
-<ds:datastoreItem xmlns:ds="http://schemas.openxmlformats.org/officeDocument/2006/customXml" ds:itemID="{E30EA576-F2F8-4020-96B1-29E2627F7363}">
+<ds:datastoreItem xmlns:ds="http://schemas.openxmlformats.org/officeDocument/2006/customXml" ds:itemID="{AE20636F-1E82-4C02-A2B8-43C01A64094B}">
   <ds:schemaRefs>
     <ds:schemaRef ds:uri="http://schemas.openxmlformats.org/officeDocument/2006/bibliography"/>
   </ds:schemaRefs>

</xml_diff>